<commit_message>
Update environment configuration, remove organizations data, and refactor location handling in forms
</commit_message>
<xml_diff>
--- a/Защита/Текст к защите.docx
+++ b/Защита/Текст к защите.docx
@@ -83,16 +83,13 @@
     </w:p>
     <w:p>
       <w:r>
-        <w:t>«В атомных городах огромное количество волонтерских инициатив: НКО, молодежные организаторы, добровольцы Росатома, школьные проекты.</w:t>
+        <w:t>«В атомных городах огромное количество волонтерских инициатив: НКО, молодежные организаторы.</w:t>
       </w:r>
       <w:r>
         <w:br/>
         <w:t>Но нет единого места, где</w:t>
       </w:r>
       <w:r>
-        <w:rPr>
-          <w:lang w:val="en-US"/>
-        </w:rPr>
         <w:t xml:space="preserve"> </w:t>
       </w:r>
       <w:r>
@@ -103,11 +100,6 @@
       </w:r>
     </w:p>
     <w:p>
-      <w:pPr>
-        <w:rPr>
-          <w:lang w:val="en-US"/>
-        </w:rPr>
-      </w:pPr>
       <w:r>
         <w:t>– увидеть всё, что происходит</w:t>
       </w:r>
@@ -298,11 +290,6 @@
     </w:p>
     <w:p>
       <w:r>
-        <w:t>Мы можем войти или зарегистрироваться в системе</w:t>
-      </w:r>
-    </w:p>
-    <w:p>
-      <w:r>
         <w:t>Начнем с главного — интерактивной карты.</w:t>
       </w:r>
       <w:r>
@@ -332,17 +319,16 @@
       </w:r>
     </w:p>
     <w:p>
+      <w:pPr>
+        <w:rPr>
+          <w:lang w:val="en-US"/>
+        </w:rPr>
+      </w:pPr>
       <w:r>
         <w:t>С помощью квестов</w:t>
       </w:r>
       <w:r>
-        <w:t xml:space="preserve"> Пользователь видит проблему (например, «Загрязнение берега озера»), визуальный прогресс-бар и список конкретных шагов для ее решения (убрать мусор, поставить таблички, высадить растения). Пользователь «вступает» в квест, или регистрируется на волонтерское событие. После каждого шага он получает уведомление: «Благодаря вам, 50% мусора убрано! Посмотрите новые фото». Карта визуально меняется</w:t>
-      </w:r>
-      <w:r>
-        <w:t xml:space="preserve"> </w:t>
-      </w:r>
-      <w:r>
-        <w:t>значок становится зеленее.</w:t>
+        <w:t xml:space="preserve"> Пользователь видит проблему (например, «Загрязнение берега озера»), визуальный прогресс-бар и список конкретных шагов для ее решения (убрать мусор, поставить таблички, высадить растения).</w:t>
       </w:r>
     </w:p>
     <w:p>
@@ -357,28 +343,28 @@
     </w:p>
     <w:p>
       <w:r>
+        <w:t>На карте реализован поиск и фильтры, поиск позволяет искать как точные адреса, так и организации и квесты</w:t>
+      </w:r>
+    </w:p>
+    <w:p>
+      <w:r>
+        <w:t>В свою очеред</w:t>
+      </w:r>
+      <w:r>
+        <w:t>ь</w:t>
+      </w:r>
+      <w:r>
+        <w:t xml:space="preserve"> фильтры помогает нам быстро находить нужные нам города или организации</w:t>
+      </w:r>
+    </w:p>
+    <w:p>
+      <w:r>
+        <w:t>Можно отфильтровать:</w:t>
+      </w:r>
+    </w:p>
+    <w:p>
+      <w:r>
         <w:lastRenderedPageBreak/>
-        <w:t>На карте реализован поиск и фильтры, поиск позволяет искать как точные адреса, так и организации и квесты</w:t>
-      </w:r>
-    </w:p>
-    <w:p>
-      <w:r>
-        <w:t>В свою очеред</w:t>
-      </w:r>
-      <w:r>
-        <w:t>ь</w:t>
-      </w:r>
-      <w:r>
-        <w:t xml:space="preserve"> фильтры помогает нам быстро находить нужные нам города или организации</w:t>
-      </w:r>
-    </w:p>
-    <w:p>
-      <w:r>
-        <w:t>Можно отфильтровать:</w:t>
-      </w:r>
-    </w:p>
-    <w:p>
-      <w:r>
         <w:t>Организации от квестов</w:t>
       </w:r>
     </w:p>
@@ -424,7 +410,18 @@
       </w:r>
       <w:proofErr w:type="gramEnd"/>
       <w:r>
-        <w:t xml:space="preserve"> которые пользователи будут получать при завершении квеста…. Настроить этапы квеста с указанием необходимых требований для завершения этапа и добавлять обновления, </w:t>
+        <w:t xml:space="preserve"> которые пользователи будут получать при завершении квеста…. Настроить этапы квеста с указанием необходимых требований для завершения </w:t>
+      </w:r>
+      <w:proofErr w:type="gramStart"/>
+      <w:r>
+        <w:t>этапа</w:t>
+      </w:r>
+      <w:r>
+        <w:t>….</w:t>
+      </w:r>
+      <w:proofErr w:type="gramEnd"/>
+      <w:r>
+        <w:t xml:space="preserve"> и добавлять обновления, </w:t>
       </w:r>
       <w:proofErr w:type="gramStart"/>
       <w:r>
@@ -775,7 +772,6 @@
         </w:numPr>
       </w:pPr>
       <w:r>
-        <w:lastRenderedPageBreak/>
         <w:t>нормализация данных и кеширование.</w:t>
       </w:r>
     </w:p>
@@ -831,6 +827,7 @@
         </w:numPr>
       </w:pPr>
       <w:r>
+        <w:lastRenderedPageBreak/>
         <w:t>Рейтинг городов и организаций</w:t>
       </w:r>
     </w:p>
@@ -2924,6 +2921,7 @@
   <w:style w:type="character" w:default="1" w:styleId="a0">
     <w:name w:val="Default Paragraph Font"/>
     <w:uiPriority w:val="1"/>
+    <w:semiHidden/>
     <w:unhideWhenUsed/>
   </w:style>
   <w:style w:type="table" w:default="1" w:styleId="a1">

</xml_diff>